<commit_message>
Edited Business Rule and Initial ERD
Still need correction tho, bout book and book status.
</commit_message>
<xml_diff>
--- a/Week 8/Business Rule.docx
+++ b/Week 8/Business Rule.docx
@@ -5,192 +5,157 @@
     <w:p>
       <w:pPr>
         <w:rPr>
-          <w:sz w:val="32"/>
-          <w:szCs w:val="32"/>
+          <w:rFonts w:ascii="Times New Roman" w:hAnsi="Times New Roman" w:eastAsia="Times New Roman" w:cs="Times New Roman"/>
+          <w:b w:val="1"/>
+          <w:bCs w:val="1"/>
+          <w:noProof w:val="0"/>
+          <w:sz w:val="24"/>
+          <w:szCs w:val="24"/>
+          <w:lang w:val="en-US"/>
         </w:rPr>
       </w:pPr>
       <w:r>
         <w:rPr>
-          <w:sz w:val="32"/>
-          <w:szCs w:val="32"/>
-        </w:rPr>
-        <w:t>Business Rule</w:t>
+          <w:rFonts w:ascii="Times New Roman" w:hAnsi="Times New Roman" w:eastAsia="Times New Roman" w:cs="Times New Roman"/>
+          <w:b w:val="1"/>
+          <w:bCs w:val="1"/>
+          <w:noProof w:val="0"/>
+          <w:sz w:val="24"/>
+          <w:szCs w:val="24"/>
+          <w:lang w:val="en-US"/>
+        </w:rPr>
+        <w:t>Business Rules</w:t>
       </w:r>
     </w:p>
     <w:p>
       <w:pPr>
         <w:rPr>
-          <w:sz w:val="24"/>
-          <w:szCs w:val="24"/>
+          <w:rFonts w:ascii="Times New Roman" w:hAnsi="Times New Roman" w:eastAsia="Times New Roman" w:cs="Times New Roman"/>
+          <w:noProof w:val="0"/>
+          <w:sz w:val="24"/>
+          <w:szCs w:val="24"/>
+          <w:lang w:val="en-US"/>
         </w:rPr>
       </w:pPr>
       <w:r>
         <w:rPr>
-          <w:sz w:val="24"/>
-          <w:szCs w:val="24"/>
-        </w:rPr>
-        <w:t xml:space="preserve">An account may borrow many books. Each book </w:t>
-      </w:r>
-      <w:r>
-        <w:rPr>
-          <w:sz w:val="24"/>
-          <w:szCs w:val="24"/>
-        </w:rPr>
-        <w:t>can be borrowed by many accounts.</w:t>
+          <w:rFonts w:ascii="Times New Roman" w:hAnsi="Times New Roman" w:eastAsia="Times New Roman" w:cs="Times New Roman"/>
+          <w:noProof w:val="0"/>
+          <w:sz w:val="24"/>
+          <w:szCs w:val="24"/>
+          <w:lang w:val="en-US"/>
+        </w:rPr>
+        <w:t>An account may borrow many books. Each book can be borrowed by many accounts.</w:t>
       </w:r>
     </w:p>
     <w:p>
       <w:pPr>
         <w:rPr>
-          <w:sz w:val="24"/>
-          <w:szCs w:val="24"/>
+          <w:rFonts w:ascii="Times New Roman" w:hAnsi="Times New Roman" w:eastAsia="Times New Roman" w:cs="Times New Roman"/>
+          <w:noProof w:val="0"/>
+          <w:sz w:val="24"/>
+          <w:szCs w:val="24"/>
+          <w:lang w:val="en-US"/>
         </w:rPr>
       </w:pPr>
       <w:r>
         <w:rPr>
-          <w:sz w:val="24"/>
-          <w:szCs w:val="24"/>
-        </w:rPr>
-        <w:t>An account may reserve many books. Book reservation can contain many accounts.</w:t>
+          <w:rFonts w:ascii="Times New Roman" w:hAnsi="Times New Roman" w:eastAsia="Times New Roman" w:cs="Times New Roman"/>
+          <w:noProof w:val="0"/>
+          <w:sz w:val="24"/>
+          <w:szCs w:val="24"/>
+          <w:lang w:val="en-US"/>
+        </w:rPr>
+        <w:t>An account may reserve many books. A book reservation can contain only one account.</w:t>
       </w:r>
     </w:p>
     <w:p>
       <w:pPr>
         <w:rPr>
-          <w:sz w:val="24"/>
-          <w:szCs w:val="24"/>
+          <w:rFonts w:ascii="Times New Roman" w:hAnsi="Times New Roman" w:eastAsia="Times New Roman" w:cs="Times New Roman"/>
+          <w:noProof w:val="0"/>
+          <w:sz w:val="24"/>
+          <w:szCs w:val="24"/>
+          <w:lang w:val="en-US"/>
         </w:rPr>
       </w:pPr>
       <w:r>
         <w:rPr>
-          <w:sz w:val="24"/>
-          <w:szCs w:val="24"/>
-        </w:rPr>
-        <w:t>An account m</w:t>
-      </w:r>
-      <w:r>
-        <w:rPr>
-          <w:sz w:val="24"/>
-          <w:szCs w:val="24"/>
-        </w:rPr>
-        <w:t>ust</w:t>
-      </w:r>
-      <w:r>
-        <w:rPr>
-          <w:sz w:val="24"/>
-          <w:szCs w:val="24"/>
-        </w:rPr>
-        <w:t xml:space="preserve"> give payment for fines.</w:t>
-      </w:r>
-      <w:r>
-        <w:rPr>
-          <w:sz w:val="24"/>
-          <w:szCs w:val="24"/>
-        </w:rPr>
-        <w:t xml:space="preserve"> A payment file must contain an account detail</w:t>
-      </w:r>
-      <w:r>
-        <w:rPr>
-          <w:sz w:val="24"/>
-          <w:szCs w:val="24"/>
-        </w:rPr>
-        <w:t>.</w:t>
-      </w:r>
-      <w:r>
-        <w:rPr>
-          <w:sz w:val="24"/>
-          <w:szCs w:val="24"/>
-        </w:rPr>
-        <w:t xml:space="preserve"> An account can have at least one payment for fines.</w:t>
+          <w:rFonts w:ascii="Times New Roman" w:hAnsi="Times New Roman" w:eastAsia="Times New Roman" w:cs="Times New Roman"/>
+          <w:noProof w:val="0"/>
+          <w:sz w:val="24"/>
+          <w:szCs w:val="24"/>
+          <w:lang w:val="en-US"/>
+        </w:rPr>
+        <w:t>Only one account can pay for one fine. One account can do many payments on fines.</w:t>
       </w:r>
     </w:p>
     <w:p>
       <w:pPr>
         <w:rPr>
-          <w:sz w:val="24"/>
-          <w:szCs w:val="24"/>
+          <w:rFonts w:ascii="Times New Roman" w:hAnsi="Times New Roman" w:eastAsia="Times New Roman" w:cs="Times New Roman"/>
+          <w:noProof w:val="0"/>
+          <w:sz w:val="24"/>
+          <w:szCs w:val="24"/>
+          <w:lang w:val="en-US"/>
         </w:rPr>
       </w:pPr>
       <w:r>
         <w:rPr>
-          <w:sz w:val="24"/>
-          <w:szCs w:val="24"/>
+          <w:rFonts w:ascii="Times New Roman" w:hAnsi="Times New Roman" w:eastAsia="Times New Roman" w:cs="Times New Roman"/>
+          <w:noProof w:val="0"/>
+          <w:sz w:val="24"/>
+          <w:szCs w:val="24"/>
+          <w:lang w:val="en-US"/>
         </w:rPr>
         <w:t>A book reservation file can contain many books status. A book status is always store in a book reservation file.</w:t>
-      </w:r>
-      <w:r>
-        <w:rPr>
-          <w:sz w:val="24"/>
-          <w:szCs w:val="24"/>
-        </w:rPr>
-        <w:t xml:space="preserve">  </w:t>
       </w:r>
     </w:p>
     <w:p>
       <w:pPr>
         <w:rPr>
-          <w:sz w:val="24"/>
-          <w:szCs w:val="24"/>
+          <w:rFonts w:ascii="Times New Roman" w:hAnsi="Times New Roman" w:eastAsia="Times New Roman" w:cs="Times New Roman"/>
+          <w:noProof w:val="0"/>
+          <w:sz w:val="24"/>
+          <w:szCs w:val="24"/>
+          <w:lang w:val="en-US"/>
         </w:rPr>
       </w:pPr>
       <w:r>
         <w:rPr>
-          <w:sz w:val="24"/>
-          <w:szCs w:val="24"/>
-        </w:rPr>
-        <w:t xml:space="preserve">A loan file can contain many accounts. An account can have many loans. </w:t>
-      </w:r>
-      <w:r>
-        <w:rPr>
-          <w:sz w:val="24"/>
-          <w:szCs w:val="24"/>
-        </w:rPr>
-        <w:t xml:space="preserve">A loan must </w:t>
-      </w:r>
-      <w:proofErr w:type="gramStart"/>
-      <w:r>
-        <w:rPr>
-          <w:sz w:val="24"/>
-          <w:szCs w:val="24"/>
-        </w:rPr>
-        <w:t>paid</w:t>
-      </w:r>
-      <w:proofErr w:type="gramEnd"/>
-      <w:r>
-        <w:rPr>
-          <w:sz w:val="24"/>
-          <w:szCs w:val="24"/>
-        </w:rPr>
-        <w:t xml:space="preserve"> by only one account.</w:t>
+          <w:rFonts w:ascii="Times New Roman" w:hAnsi="Times New Roman" w:eastAsia="Times New Roman" w:cs="Times New Roman"/>
+          <w:noProof w:val="0"/>
+          <w:sz w:val="24"/>
+          <w:szCs w:val="24"/>
+          <w:lang w:val="en-US"/>
+        </w:rPr>
+        <w:t>A loan file can contain many accounts. An account can have many loans. A loan must pay by only one account.</w:t>
       </w:r>
     </w:p>
     <w:p>
       <w:pPr>
-        <w:rPr>
-          <w:sz w:val="24"/>
-          <w:szCs w:val="24"/>
+        <w:pStyle w:val="Normal"/>
+        <w:rPr>
+          <w:rFonts w:ascii="Times New Roman" w:hAnsi="Times New Roman" w:eastAsia="Times New Roman" w:cs="Times New Roman"/>
+          <w:noProof w:val="0"/>
+          <w:sz w:val="24"/>
+          <w:szCs w:val="24"/>
+          <w:lang w:val="en-US"/>
         </w:rPr>
       </w:pPr>
       <w:r>
         <w:rPr>
-          <w:sz w:val="24"/>
-          <w:szCs w:val="24"/>
-        </w:rPr>
-        <w:t xml:space="preserve">A report file can have many </w:t>
+          <w:rFonts w:ascii="Times New Roman" w:hAnsi="Times New Roman" w:eastAsia="Times New Roman" w:cs="Times New Roman"/>
+          <w:noProof w:val="0"/>
+          <w:sz w:val="24"/>
+          <w:szCs w:val="24"/>
+          <w:lang w:val="en-US"/>
+        </w:rPr>
+        <w:t>A report gets information from all loan, payment, and book reservation.</w:t>
       </w:r>
     </w:p>
-    <w:p>
-      <w:pPr>
-        <w:rPr>
-          <w:sz w:val="24"/>
-          <w:szCs w:val="24"/>
-        </w:rPr>
-      </w:pPr>
-      <w:bookmarkStart w:id="0" w:name="_GoBack"/>
-      <w:bookmarkEnd w:id="0"/>
-    </w:p>
     <w:sectPr>
-      <w:pgSz w:w="12240" w:h="15840"/>
+      <w:pgSz w:w="12240" w:h="15840" w:orient="portrait"/>
       <w:pgMar w:top="1440" w:right="1440" w:bottom="1440" w:left="1440" w:header="720" w:footer="720" w:gutter="0"/>
       <w:cols w:space="720"/>
       <w:docGrid w:linePitch="360"/>
@@ -204,7 +169,7 @@
   <w:docDefaults>
     <w:rPrDefault>
       <w:rPr>
-        <w:rFonts w:asciiTheme="minorHAnsi" w:eastAsiaTheme="minorEastAsia" w:hAnsiTheme="minorHAnsi" w:cstheme="minorBidi"/>
+        <w:rFonts w:asciiTheme="minorHAnsi" w:hAnsiTheme="minorHAnsi" w:eastAsiaTheme="minorEastAsia" w:cstheme="minorBidi"/>
         <w:sz w:val="22"/>
         <w:szCs w:val="22"/>
         <w:lang w:val="en-US" w:eastAsia="zh-TW" w:bidi="ar-SA"/>
@@ -219,14 +184,14 @@
   <w:latentStyles w:defLockedState="0" w:defUIPriority="99" w:defSemiHidden="0" w:defUnhideWhenUsed="0" w:defQFormat="0" w:count="376">
     <w:lsdException w:name="Normal" w:uiPriority="0" w:qFormat="1"/>
     <w:lsdException w:name="heading 1" w:uiPriority="9" w:qFormat="1"/>
-    <w:lsdException w:name="heading 2" w:semiHidden="1" w:uiPriority="9" w:unhideWhenUsed="1" w:qFormat="1"/>
-    <w:lsdException w:name="heading 3" w:semiHidden="1" w:uiPriority="9" w:unhideWhenUsed="1" w:qFormat="1"/>
-    <w:lsdException w:name="heading 4" w:semiHidden="1" w:uiPriority="9" w:unhideWhenUsed="1" w:qFormat="1"/>
-    <w:lsdException w:name="heading 5" w:semiHidden="1" w:uiPriority="9" w:unhideWhenUsed="1" w:qFormat="1"/>
-    <w:lsdException w:name="heading 6" w:semiHidden="1" w:uiPriority="9" w:unhideWhenUsed="1" w:qFormat="1"/>
-    <w:lsdException w:name="heading 7" w:semiHidden="1" w:uiPriority="9" w:unhideWhenUsed="1" w:qFormat="1"/>
-    <w:lsdException w:name="heading 8" w:semiHidden="1" w:uiPriority="9" w:unhideWhenUsed="1" w:qFormat="1"/>
-    <w:lsdException w:name="heading 9" w:semiHidden="1" w:uiPriority="9" w:unhideWhenUsed="1" w:qFormat="1"/>
+    <w:lsdException w:name="heading 2" w:uiPriority="9" w:semiHidden="1" w:unhideWhenUsed="1" w:qFormat="1"/>
+    <w:lsdException w:name="heading 3" w:uiPriority="9" w:semiHidden="1" w:unhideWhenUsed="1" w:qFormat="1"/>
+    <w:lsdException w:name="heading 4" w:uiPriority="9" w:semiHidden="1" w:unhideWhenUsed="1" w:qFormat="1"/>
+    <w:lsdException w:name="heading 5" w:uiPriority="9" w:semiHidden="1" w:unhideWhenUsed="1" w:qFormat="1"/>
+    <w:lsdException w:name="heading 6" w:uiPriority="9" w:semiHidden="1" w:unhideWhenUsed="1" w:qFormat="1"/>
+    <w:lsdException w:name="heading 7" w:uiPriority="9" w:semiHidden="1" w:unhideWhenUsed="1" w:qFormat="1"/>
+    <w:lsdException w:name="heading 8" w:uiPriority="9" w:semiHidden="1" w:unhideWhenUsed="1" w:qFormat="1"/>
+    <w:lsdException w:name="heading 9" w:uiPriority="9" w:semiHidden="1" w:unhideWhenUsed="1" w:qFormat="1"/>
     <w:lsdException w:name="index 1" w:semiHidden="1" w:unhideWhenUsed="1"/>
     <w:lsdException w:name="index 2" w:semiHidden="1" w:unhideWhenUsed="1"/>
     <w:lsdException w:name="index 3" w:semiHidden="1" w:unhideWhenUsed="1"/>
@@ -236,22 +201,22 @@
     <w:lsdException w:name="index 7" w:semiHidden="1" w:unhideWhenUsed="1"/>
     <w:lsdException w:name="index 8" w:semiHidden="1" w:unhideWhenUsed="1"/>
     <w:lsdException w:name="index 9" w:semiHidden="1" w:unhideWhenUsed="1"/>
-    <w:lsdException w:name="toc 1" w:semiHidden="1" w:uiPriority="39" w:unhideWhenUsed="1"/>
-    <w:lsdException w:name="toc 2" w:semiHidden="1" w:uiPriority="39" w:unhideWhenUsed="1"/>
-    <w:lsdException w:name="toc 3" w:semiHidden="1" w:uiPriority="39" w:unhideWhenUsed="1"/>
-    <w:lsdException w:name="toc 4" w:semiHidden="1" w:uiPriority="39" w:unhideWhenUsed="1"/>
-    <w:lsdException w:name="toc 5" w:semiHidden="1" w:uiPriority="39" w:unhideWhenUsed="1"/>
-    <w:lsdException w:name="toc 6" w:semiHidden="1" w:uiPriority="39" w:unhideWhenUsed="1"/>
-    <w:lsdException w:name="toc 7" w:semiHidden="1" w:uiPriority="39" w:unhideWhenUsed="1"/>
-    <w:lsdException w:name="toc 8" w:semiHidden="1" w:uiPriority="39" w:unhideWhenUsed="1"/>
-    <w:lsdException w:name="toc 9" w:semiHidden="1" w:uiPriority="39" w:unhideWhenUsed="1"/>
+    <w:lsdException w:name="toc 1" w:uiPriority="39" w:semiHidden="1" w:unhideWhenUsed="1"/>
+    <w:lsdException w:name="toc 2" w:uiPriority="39" w:semiHidden="1" w:unhideWhenUsed="1"/>
+    <w:lsdException w:name="toc 3" w:uiPriority="39" w:semiHidden="1" w:unhideWhenUsed="1"/>
+    <w:lsdException w:name="toc 4" w:uiPriority="39" w:semiHidden="1" w:unhideWhenUsed="1"/>
+    <w:lsdException w:name="toc 5" w:uiPriority="39" w:semiHidden="1" w:unhideWhenUsed="1"/>
+    <w:lsdException w:name="toc 6" w:uiPriority="39" w:semiHidden="1" w:unhideWhenUsed="1"/>
+    <w:lsdException w:name="toc 7" w:uiPriority="39" w:semiHidden="1" w:unhideWhenUsed="1"/>
+    <w:lsdException w:name="toc 8" w:uiPriority="39" w:semiHidden="1" w:unhideWhenUsed="1"/>
+    <w:lsdException w:name="toc 9" w:uiPriority="39" w:semiHidden="1" w:unhideWhenUsed="1"/>
     <w:lsdException w:name="Normal Indent" w:semiHidden="1" w:unhideWhenUsed="1"/>
     <w:lsdException w:name="footnote text" w:semiHidden="1" w:unhideWhenUsed="1"/>
     <w:lsdException w:name="annotation text" w:semiHidden="1" w:unhideWhenUsed="1"/>
     <w:lsdException w:name="header" w:semiHidden="1" w:unhideWhenUsed="1"/>
     <w:lsdException w:name="footer" w:semiHidden="1" w:unhideWhenUsed="1"/>
     <w:lsdException w:name="index heading" w:semiHidden="1" w:unhideWhenUsed="1"/>
-    <w:lsdException w:name="caption" w:semiHidden="1" w:uiPriority="35" w:unhideWhenUsed="1" w:qFormat="1"/>
+    <w:lsdException w:name="caption" w:uiPriority="35" w:semiHidden="1" w:unhideWhenUsed="1" w:qFormat="1"/>
     <w:lsdException w:name="table of figures" w:semiHidden="1" w:unhideWhenUsed="1"/>
     <w:lsdException w:name="envelope address" w:semiHidden="1" w:unhideWhenUsed="1"/>
     <w:lsdException w:name="envelope return" w:semiHidden="1" w:unhideWhenUsed="1"/>
@@ -282,7 +247,7 @@
     <w:lsdException w:name="Title" w:uiPriority="10" w:qFormat="1"/>
     <w:lsdException w:name="Closing" w:semiHidden="1" w:unhideWhenUsed="1"/>
     <w:lsdException w:name="Signature" w:semiHidden="1" w:unhideWhenUsed="1"/>
-    <w:lsdException w:name="Default Paragraph Font" w:semiHidden="1" w:uiPriority="1" w:unhideWhenUsed="1"/>
+    <w:lsdException w:name="Default Paragraph Font" w:uiPriority="1" w:semiHidden="1" w:unhideWhenUsed="1"/>
     <w:lsdException w:name="Body Text" w:semiHidden="1" w:unhideWhenUsed="1"/>
     <w:lsdException w:name="Body Text Indent" w:semiHidden="1" w:unhideWhenUsed="1"/>
     <w:lsdException w:name="List Continue" w:semiHidden="1" w:unhideWhenUsed="1"/>
@@ -322,7 +287,6 @@
     <w:lsdException w:name="HTML Sample" w:semiHidden="1" w:unhideWhenUsed="1"/>
     <w:lsdException w:name="HTML Typewriter" w:semiHidden="1" w:unhideWhenUsed="1"/>
     <w:lsdException w:name="HTML Variable" w:semiHidden="1" w:unhideWhenUsed="1"/>
-    <w:lsdException w:name="Normal Table" w:semiHidden="1" w:unhideWhenUsed="1"/>
     <w:lsdException w:name="annotation subject" w:semiHidden="1" w:unhideWhenUsed="1"/>
     <w:lsdException w:name="No List" w:semiHidden="1" w:unhideWhenUsed="1"/>
     <w:lsdException w:name="Outline List 1" w:semiHidden="1" w:unhideWhenUsed="1"/>
@@ -369,10 +333,8 @@
     <w:lsdException w:name="Table Subtle 2" w:semiHidden="1" w:unhideWhenUsed="1"/>
     <w:lsdException w:name="Table Web 1" w:semiHidden="1" w:unhideWhenUsed="1"/>
     <w:lsdException w:name="Table Web 2" w:semiHidden="1" w:unhideWhenUsed="1"/>
-    <w:lsdException w:name="Table Web 3" w:semiHidden="1" w:unhideWhenUsed="1"/>
     <w:lsdException w:name="Balloon Text" w:semiHidden="1" w:unhideWhenUsed="1"/>
     <w:lsdException w:name="Table Grid" w:uiPriority="39"/>
-    <w:lsdException w:name="Table Theme" w:semiHidden="1" w:unhideWhenUsed="1"/>
     <w:lsdException w:name="Placeholder Text" w:semiHidden="1"/>
     <w:lsdException w:name="No Spacing" w:uiPriority="1" w:qFormat="1"/>
     <w:lsdException w:name="Light Shading" w:uiPriority="60"/>
@@ -482,8 +444,8 @@
     <w:lsdException w:name="Subtle Reference" w:uiPriority="31" w:qFormat="1"/>
     <w:lsdException w:name="Intense Reference" w:uiPriority="32" w:qFormat="1"/>
     <w:lsdException w:name="Book Title" w:uiPriority="33" w:qFormat="1"/>
-    <w:lsdException w:name="Bibliography" w:semiHidden="1" w:uiPriority="37" w:unhideWhenUsed="1"/>
-    <w:lsdException w:name="TOC Heading" w:semiHidden="1" w:uiPriority="39" w:unhideWhenUsed="1" w:qFormat="1"/>
+    <w:lsdException w:name="Bibliography" w:uiPriority="37" w:semiHidden="1" w:unhideWhenUsed="1"/>
+    <w:lsdException w:name="TOC Heading" w:uiPriority="39" w:semiHidden="1" w:unhideWhenUsed="1" w:qFormat="1"/>
     <w:lsdException w:name="Plain Table 1" w:uiPriority="41"/>
     <w:lsdException w:name="Plain Table 2" w:uiPriority="42"/>
     <w:lsdException w:name="Plain Table 3" w:uiPriority="43"/>
@@ -594,17 +556,17 @@
     <w:lsdException w:name="Unresolved Mention" w:semiHidden="1" w:unhideWhenUsed="1"/>
     <w:lsdException w:name="Smart Link" w:semiHidden="1" w:unhideWhenUsed="1"/>
   </w:latentStyles>
-  <w:style w:type="paragraph" w:default="1" w:styleId="Normal">
+  <w:style w:type="paragraph" w:styleId="Normal" w:default="1">
     <w:name w:val="Normal"/>
     <w:qFormat/>
   </w:style>
-  <w:style w:type="character" w:default="1" w:styleId="DefaultParagraphFont">
+  <w:style w:type="character" w:styleId="DefaultParagraphFont" w:default="1">
     <w:name w:val="Default Paragraph Font"/>
     <w:uiPriority w:val="1"/>
     <w:semiHidden/>
     <w:unhideWhenUsed/>
   </w:style>
-  <w:style w:type="table" w:default="1" w:styleId="TableNormal">
+  <w:style w:type="table" w:styleId="TableNormal" w:default="1">
     <w:name w:val="Normal Table"/>
     <w:uiPriority w:val="99"/>
     <w:semiHidden/>
@@ -619,7 +581,7 @@
       </w:tblCellMar>
     </w:tblPr>
   </w:style>
-  <w:style w:type="numbering" w:default="1" w:styleId="NoList">
+  <w:style w:type="numbering" w:styleId="NoList" w:default="1">
     <w:name w:val="No List"/>
     <w:uiPriority w:val="99"/>
     <w:semiHidden/>

</xml_diff>